<commit_message>
Klasser lagt over i andre tabs
To klasser (event og knap) er blev lagt over i to andre tabs for at gøre koden nememre at overskue.
</commit_message>
<xml_diff>
--- a/Eksamnesprojekt prog C/Foreløbig projektbeskrivelse.docx
+++ b/Eksamnesprojekt prog C/Foreløbig projektbeskrivelse.docx
@@ -327,18 +327,7 @@
           <w:szCs w:val="24"/>
           <w:lang w:val="da-DK"/>
         </w:rPr>
-        <w:t xml:space="preserve"> der h</w:t>
-      </w:r>
-      <w:bookmarkStart w:id="0" w:name="_GoBack"/>
-      <w:bookmarkEnd w:id="0"/>
-      <w:r>
-        <w:rPr>
-          <w:rFonts w:ascii="Times New Roman" w:hAnsi="Times New Roman" w:cs="Times New Roman"/>
-          <w:sz w:val="24"/>
-          <w:szCs w:val="24"/>
-          <w:lang w:val="da-DK"/>
-        </w:rPr>
-        <w:t>andler om krig</w:t>
+        <w:t xml:space="preserve"> der handler om krig</w:t>
       </w:r>
       <w:r>
         <w:rPr>
@@ -504,6 +493,89 @@
         </w:rPr>
         <w:t xml:space="preserve"> og god som muligt?</w:t>
       </w:r>
+    </w:p>
+    <w:p>
+      <w:pPr>
+        <w:rPr>
+          <w:rFonts w:ascii="Times New Roman" w:hAnsi="Times New Roman" w:cs="Times New Roman"/>
+          <w:sz w:val="24"/>
+          <w:szCs w:val="24"/>
+          <w:lang w:val="da-DK"/>
+        </w:rPr>
+      </w:pPr>
+    </w:p>
+    <w:p>
+      <w:pPr>
+        <w:rPr>
+          <w:rFonts w:ascii="Times New Roman" w:hAnsi="Times New Roman" w:cs="Times New Roman"/>
+          <w:sz w:val="24"/>
+          <w:szCs w:val="24"/>
+          <w:lang w:val="da-DK"/>
+        </w:rPr>
+      </w:pPr>
+      <w:r>
+        <w:rPr>
+          <w:rFonts w:ascii="Times New Roman" w:hAnsi="Times New Roman" w:cs="Times New Roman"/>
+          <w:sz w:val="24"/>
+          <w:szCs w:val="24"/>
+          <w:lang w:val="da-DK"/>
+        </w:rPr>
+        <w:t xml:space="preserve">Link til mit projekt på </w:t>
+      </w:r>
+      <w:proofErr w:type="spellStart"/>
+      <w:r>
+        <w:rPr>
+          <w:rFonts w:ascii="Times New Roman" w:hAnsi="Times New Roman" w:cs="Times New Roman"/>
+          <w:sz w:val="24"/>
+          <w:szCs w:val="24"/>
+          <w:lang w:val="da-DK"/>
+        </w:rPr>
+        <w:t>github</w:t>
+      </w:r>
+      <w:proofErr w:type="spellEnd"/>
+      <w:r>
+        <w:rPr>
+          <w:rFonts w:ascii="Times New Roman" w:hAnsi="Times New Roman" w:cs="Times New Roman"/>
+          <w:sz w:val="24"/>
+          <w:szCs w:val="24"/>
+          <w:lang w:val="da-DK"/>
+        </w:rPr>
+        <w:t>:</w:t>
+      </w:r>
+    </w:p>
+    <w:bookmarkStart w:id="0" w:name="_GoBack"/>
+    <w:p>
+      <w:pPr>
+        <w:rPr>
+          <w:rFonts w:ascii="Times New Roman" w:hAnsi="Times New Roman" w:cs="Times New Roman"/>
+          <w:sz w:val="24"/>
+          <w:szCs w:val="24"/>
+          <w:lang w:val="da-DK"/>
+        </w:rPr>
+      </w:pPr>
+      <w:r>
+        <w:fldChar w:fldCharType="begin"/>
+      </w:r>
+      <w:r>
+        <w:rPr>
+          <w:lang w:val="da-DK"/>
+        </w:rPr>
+        <w:instrText xml:space="preserve"> HYPERLINK "https://github.com/alrak8888/Eksamensprojekt_Karla" </w:instrText>
+      </w:r>
+      <w:r>
+        <w:fldChar w:fldCharType="separate"/>
+      </w:r>
+      <w:r>
+        <w:rPr>
+          <w:rStyle w:val="Hyperlink"/>
+          <w:lang w:val="da-DK"/>
+        </w:rPr>
+        <w:t>https://github.com/alrak8888/Eksamensprojekt_Karla</w:t>
+      </w:r>
+      <w:r>
+        <w:fldChar w:fldCharType="end"/>
+      </w:r>
+      <w:bookmarkEnd w:id="0"/>
     </w:p>
     <w:sectPr>
       <w:headerReference w:type="default" r:id="rId7"/>
@@ -1228,6 +1300,18 @@
       <w:lang w:val="en-GB"/>
     </w:rPr>
   </w:style>
+  <w:style w:type="character" w:styleId="Hyperlink">
+    <w:name w:val="Hyperlink"/>
+    <w:basedOn w:val="Standardskrifttypeiafsnit"/>
+    <w:uiPriority w:val="99"/>
+    <w:semiHidden/>
+    <w:unhideWhenUsed/>
+    <w:rsid w:val="00A213FD"/>
+    <w:rPr>
+      <w:color w:val="0000FF"/>
+      <w:u w:val="single"/>
+    </w:rPr>
+  </w:style>
 </w:styles>
 </file>
 

</xml_diff>